<commit_message>
Event raadplegen versie 1
</commit_message>
<xml_diff>
--- a/Sprint review/Sprint Review sjabloon.docx
+++ b/Sprint review/Sprint Review sjabloon.docx
@@ -54,48 +54,16 @@
       <w:r>
         <w:tab/>
       </w:r>
+      <w:proofErr w:type="spellStart"/>
       <w:r>
         <w:rPr>
           <w:i/>
           <w:iCs/>
           <w:color w:val="7B7B7B" w:themeColor="accent3" w:themeShade="BF"/>
         </w:rPr>
-        <w:fldChar w:fldCharType="begin"/>
-      </w:r>
-      <w:r>
-        <w:rPr>
-          <w:i/>
-          <w:iCs/>
-          <w:color w:val="7B7B7B" w:themeColor="accent3" w:themeShade="BF"/>
-        </w:rPr>
-        <w:instrText xml:space="preserve"> FILLIN  "sprintnaam of nummer"  \* MERGEFORMAT </w:instrText>
-      </w:r>
-      <w:r>
-        <w:rPr>
-          <w:i/>
-          <w:iCs/>
-          <w:color w:val="7B7B7B" w:themeColor="accent3" w:themeShade="BF"/>
-        </w:rPr>
-        <w:fldChar w:fldCharType="separate"/>
-      </w:r>
-      <w:proofErr w:type="spellStart"/>
-      <w:r>
-        <w:rPr>
-          <w:i/>
-          <w:iCs/>
-          <w:color w:val="7B7B7B" w:themeColor="accent3" w:themeShade="BF"/>
-        </w:rPr>
-        <w:t>teamnaam</w:t>
+        <w:t>TheHuys</w:t>
       </w:r>
       <w:proofErr w:type="spellEnd"/>
-      <w:r>
-        <w:rPr>
-          <w:i/>
-          <w:iCs/>
-          <w:color w:val="7B7B7B" w:themeColor="accent3" w:themeShade="BF"/>
-        </w:rPr>
-        <w:fldChar w:fldCharType="end"/>
-      </w:r>
       <w:r>
         <w:rPr>
           <w:i/>
@@ -351,7 +319,7 @@
           <w:sz w:val="24"/>
           <w:szCs w:val="24"/>
         </w:rPr>
-        <w:t>dd</w:t>
+        <w:t>04</w:t>
       </w:r>
       <w:r>
         <w:rPr>
@@ -362,7 +330,84 @@
           <w:sz w:val="24"/>
           <w:szCs w:val="24"/>
         </w:rPr>
-        <w:t>-</w:t>
+        <w:t>-Mar-21</w:t>
+      </w:r>
+      <w:r>
+        <w:rPr>
+          <w:i/>
+          <w:iCs/>
+          <w:color w:val="7B7B7B" w:themeColor="accent3" w:themeShade="BF"/>
+          <w:sz w:val="24"/>
+          <w:szCs w:val="24"/>
+        </w:rPr>
+        <w:fldChar w:fldCharType="end"/>
+      </w:r>
+      <w:r>
+        <w:rPr>
+          <w:sz w:val="24"/>
+          <w:szCs w:val="24"/>
+        </w:rPr>
+        <w:t xml:space="preserve"> </w:t>
+      </w:r>
+      <w:r>
+        <w:rPr>
+          <w:sz w:val="24"/>
+          <w:szCs w:val="24"/>
+        </w:rPr>
+        <w:t xml:space="preserve"> </w:t>
+      </w:r>
+      <w:proofErr w:type="spellStart"/>
+      <w:r>
+        <w:rPr>
+          <w:sz w:val="24"/>
+          <w:szCs w:val="24"/>
+        </w:rPr>
+        <w:t>tot</w:t>
+      </w:r>
+      <w:proofErr w:type="spellEnd"/>
+      <w:r>
+        <w:rPr>
+          <w:sz w:val="24"/>
+          <w:szCs w:val="24"/>
+        </w:rPr>
+        <w:t xml:space="preserve"> </w:t>
+      </w:r>
+      <w:r>
+        <w:rPr>
+          <w:sz w:val="24"/>
+          <w:szCs w:val="24"/>
+        </w:rPr>
+        <w:t xml:space="preserve"> </w:t>
+      </w:r>
+      <w:r>
+        <w:rPr>
+          <w:i/>
+          <w:iCs/>
+          <w:color w:val="7B7B7B" w:themeColor="accent3" w:themeShade="BF"/>
+          <w:sz w:val="24"/>
+          <w:szCs w:val="24"/>
+        </w:rPr>
+        <w:fldChar w:fldCharType="begin"/>
+      </w:r>
+      <w:r>
+        <w:rPr>
+          <w:i/>
+          <w:iCs/>
+          <w:color w:val="7B7B7B" w:themeColor="accent3" w:themeShade="BF"/>
+          <w:sz w:val="24"/>
+          <w:szCs w:val="24"/>
+        </w:rPr>
+        <w:instrText xml:space="preserve"> DATE  \@ "d-MMM-yy"  \* MERGEFORMAT </w:instrText>
+      </w:r>
+      <w:r>
+        <w:rPr>
+          <w:i/>
+          <w:iCs/>
+          <w:color w:val="7B7B7B" w:themeColor="accent3" w:themeShade="BF"/>
+          <w:sz w:val="24"/>
+          <w:szCs w:val="24"/>
+        </w:rPr>
+        <w:fldChar w:fldCharType="separate"/>
       </w:r>
       <w:r>
         <w:rPr>
@@ -373,123 +418,7 @@
           <w:sz w:val="24"/>
           <w:szCs w:val="24"/>
         </w:rPr>
-        <w:t>mon</w:t>
-      </w:r>
-      <w:r>
-        <w:rPr>
-          <w:i/>
-          <w:iCs/>
-          <w:noProof/>
-          <w:color w:val="7B7B7B" w:themeColor="accent3" w:themeShade="BF"/>
-          <w:sz w:val="24"/>
-          <w:szCs w:val="24"/>
-        </w:rPr>
-        <w:t>-</w:t>
-      </w:r>
-      <w:r>
-        <w:rPr>
-          <w:i/>
-          <w:iCs/>
-          <w:noProof/>
-          <w:color w:val="7B7B7B" w:themeColor="accent3" w:themeShade="BF"/>
-          <w:sz w:val="24"/>
-          <w:szCs w:val="24"/>
-        </w:rPr>
-        <w:t>yy</w:t>
-      </w:r>
-      <w:r>
-        <w:rPr>
-          <w:i/>
-          <w:iCs/>
-          <w:color w:val="7B7B7B" w:themeColor="accent3" w:themeShade="BF"/>
-          <w:sz w:val="24"/>
-          <w:szCs w:val="24"/>
-        </w:rPr>
-        <w:fldChar w:fldCharType="end"/>
-      </w:r>
-      <w:r>
-        <w:rPr>
-          <w:sz w:val="24"/>
-          <w:szCs w:val="24"/>
-        </w:rPr>
-        <w:t xml:space="preserve"> </w:t>
-      </w:r>
-      <w:r>
-        <w:rPr>
-          <w:sz w:val="24"/>
-          <w:szCs w:val="24"/>
-        </w:rPr>
-        <w:t xml:space="preserve"> tot </w:t>
-      </w:r>
-      <w:r>
-        <w:rPr>
-          <w:sz w:val="24"/>
-          <w:szCs w:val="24"/>
-        </w:rPr>
-        <w:t xml:space="preserve"> </w:t>
-      </w:r>
-      <w:r>
-        <w:rPr>
-          <w:i/>
-          <w:iCs/>
-          <w:color w:val="7B7B7B" w:themeColor="accent3" w:themeShade="BF"/>
-          <w:sz w:val="24"/>
-          <w:szCs w:val="24"/>
-        </w:rPr>
-        <w:fldChar w:fldCharType="begin"/>
-      </w:r>
-      <w:r>
-        <w:rPr>
-          <w:i/>
-          <w:iCs/>
-          <w:color w:val="7B7B7B" w:themeColor="accent3" w:themeShade="BF"/>
-          <w:sz w:val="24"/>
-          <w:szCs w:val="24"/>
-        </w:rPr>
-        <w:instrText xml:space="preserve"> DATE  \@ "d-MMM-yy"  \* MERGEFORMAT </w:instrText>
-      </w:r>
-      <w:r>
-        <w:rPr>
-          <w:i/>
-          <w:iCs/>
-          <w:color w:val="7B7B7B" w:themeColor="accent3" w:themeShade="BF"/>
-          <w:sz w:val="24"/>
-          <w:szCs w:val="24"/>
-        </w:rPr>
-        <w:fldChar w:fldCharType="separate"/>
-      </w:r>
-      <w:r>
-        <w:rPr>
-          <w:i/>
-          <w:iCs/>
-          <w:noProof/>
-          <w:color w:val="7B7B7B" w:themeColor="accent3" w:themeShade="BF"/>
-          <w:sz w:val="24"/>
-          <w:szCs w:val="24"/>
-        </w:rPr>
-        <w:t>dd-mon</w:t>
-      </w:r>
-      <w:r>
-        <w:rPr>
-          <w:i/>
-          <w:iCs/>
-          <w:noProof/>
-          <w:color w:val="7B7B7B" w:themeColor="accent3" w:themeShade="BF"/>
-          <w:sz w:val="24"/>
-          <w:szCs w:val="24"/>
-        </w:rPr>
-        <w:t>-</w:t>
-      </w:r>
-      <w:r>
-        <w:rPr>
-          <w:i/>
-          <w:iCs/>
-          <w:noProof/>
-          <w:color w:val="7B7B7B" w:themeColor="accent3" w:themeShade="BF"/>
-          <w:sz w:val="24"/>
-          <w:szCs w:val="24"/>
-        </w:rPr>
-        <w:t>yy</w:t>
+        <w:t>18-Mar-21</w:t>
       </w:r>
       <w:r>
         <w:rPr>
@@ -602,7 +531,18 @@
                 <w:sz w:val="24"/>
                 <w:szCs w:val="24"/>
               </w:rPr>
-              <w:t>dd-mon-yy</w:t>
+              <w:t>21</w:t>
+            </w:r>
+            <w:r>
+              <w:rPr>
+                <w:i/>
+                <w:iCs/>
+                <w:noProof/>
+                <w:color w:val="7B7B7B" w:themeColor="accent3" w:themeShade="BF"/>
+                <w:sz w:val="24"/>
+                <w:szCs w:val="24"/>
+              </w:rPr>
+              <w:t>-Mar-21</w:t>
             </w:r>
             <w:r>
               <w:rPr>
@@ -678,8 +618,17 @@
                 <w:sz w:val="24"/>
                 <w:szCs w:val="24"/>
               </w:rPr>
-              <w:t>…..</w:t>
-            </w:r>
+              <w:t xml:space="preserve">Gunning Deng, Yarno Aerts, Malek </w:t>
+            </w:r>
+            <w:proofErr w:type="spellStart"/>
+            <w:r>
+              <w:rPr>
+                <w:sz w:val="24"/>
+                <w:szCs w:val="24"/>
+              </w:rPr>
+              <w:t>Kabro</w:t>
+            </w:r>
+            <w:proofErr w:type="spellEnd"/>
           </w:p>
           <w:p>
             <w:pPr>
@@ -782,39 +731,9 @@
                             </w:pPr>
                             <w:r>
                               <w:rPr>
-                                <w:lang w:val="nl-BE"/>
+                                <w:lang w:val="nl-NL"/>
                               </w:rPr>
-                              <w:t>……….</w:t>
-                            </w:r>
-                          </w:p>
-                          <w:p>
-                            <w:pPr>
-                              <w:pStyle w:val="Lijstalinea"/>
-                              <w:numPr>
-                                <w:ilvl w:val="0"/>
-                                <w:numId w:val="2"/>
-                              </w:numPr>
-                            </w:pPr>
-                            <w:r>
-                              <w:rPr>
-                                <w:lang w:val="nl-BE"/>
-                              </w:rPr>
-                              <w:t>……….</w:t>
-                            </w:r>
-                          </w:p>
-                          <w:p>
-                            <w:pPr>
-                              <w:pStyle w:val="Lijstalinea"/>
-                              <w:numPr>
-                                <w:ilvl w:val="0"/>
-                                <w:numId w:val="2"/>
-                              </w:numPr>
-                            </w:pPr>
-                            <w:r>
-                              <w:rPr>
-                                <w:lang w:val="nl-BE"/>
-                              </w:rPr>
-                              <w:t>……….</w:t>
+                              <w:t>Sprint geslaagd</w:t>
                             </w:r>
                           </w:p>
                           <w:p>
@@ -865,39 +784,9 @@
                       </w:pPr>
                       <w:r>
                         <w:rPr>
-                          <w:lang w:val="nl-BE"/>
+                          <w:lang w:val="nl-NL"/>
                         </w:rPr>
-                        <w:t>……….</w:t>
-                      </w:r>
-                    </w:p>
-                    <w:p>
-                      <w:pPr>
-                        <w:pStyle w:val="Lijstalinea"/>
-                        <w:numPr>
-                          <w:ilvl w:val="0"/>
-                          <w:numId w:val="2"/>
-                        </w:numPr>
-                      </w:pPr>
-                      <w:r>
-                        <w:rPr>
-                          <w:lang w:val="nl-BE"/>
-                        </w:rPr>
-                        <w:t>……….</w:t>
-                      </w:r>
-                    </w:p>
-                    <w:p>
-                      <w:pPr>
-                        <w:pStyle w:val="Lijstalinea"/>
-                        <w:numPr>
-                          <w:ilvl w:val="0"/>
-                          <w:numId w:val="2"/>
-                        </w:numPr>
-                      </w:pPr>
-                      <w:r>
-                        <w:rPr>
-                          <w:lang w:val="nl-BE"/>
-                        </w:rPr>
-                        <w:t>……….</w:t>
+                        <w:t>Sprint geslaagd</w:t>
                       </w:r>
                     </w:p>
                     <w:p>
@@ -961,7 +850,7 @@
                           <pic:cNvPicPr/>
                         </pic:nvPicPr>
                         <pic:blipFill>
-                          <a:blip r:embed="rId5" cstate="print">
+                          <a:blip r:embed="rId8" cstate="print">
                             <a:extLst>
                               <a:ext uri="{28A0092B-C50C-407E-A947-70E740481C1C}">
                                 <a14:useLocalDpi xmlns:a14="http://schemas.microsoft.com/office/drawing/2010/main" val="0"/>
@@ -1017,7 +906,7 @@
                           <pic:cNvPicPr/>
                         </pic:nvPicPr>
                         <pic:blipFill>
-                          <a:blip r:embed="rId6" cstate="print">
+                          <a:blip r:embed="rId9" cstate="print">
                             <a:extLst>
                               <a:ext uri="{28A0092B-C50C-407E-A947-70E740481C1C}">
                                 <a14:useLocalDpi xmlns:a14="http://schemas.microsoft.com/office/drawing/2010/main" val="0"/>
@@ -1073,7 +962,7 @@
                           <pic:cNvPicPr/>
                         </pic:nvPicPr>
                         <pic:blipFill>
-                          <a:blip r:embed="rId7" cstate="print">
+                          <a:blip r:embed="rId10" cstate="print">
                             <a:extLst>
                               <a:ext uri="{28A0092B-C50C-407E-A947-70E740481C1C}">
                                 <a14:useLocalDpi xmlns:a14="http://schemas.microsoft.com/office/drawing/2010/main" val="0"/>
@@ -1108,13 +997,47 @@
             <w:tcW w:w="3116" w:type="dxa"/>
           </w:tcPr>
           <w:p/>
-          <w:p/>
+          <w:p>
+            <w:r>
+              <w:t xml:space="preserve">Sprit </w:t>
+            </w:r>
+            <w:proofErr w:type="spellStart"/>
+            <w:r>
+              <w:t>geslaagd</w:t>
+            </w:r>
+            <w:proofErr w:type="spellEnd"/>
+          </w:p>
         </w:tc>
         <w:tc>
           <w:tcPr>
             <w:tcW w:w="3117" w:type="dxa"/>
           </w:tcPr>
-          <w:p/>
+          <w:p>
+            <w:proofErr w:type="spellStart"/>
+            <w:r>
+              <w:t>Vorige</w:t>
+            </w:r>
+            <w:proofErr w:type="spellEnd"/>
+            <w:r>
+              <w:t xml:space="preserve"> </w:t>
+            </w:r>
+            <w:proofErr w:type="spellStart"/>
+            <w:r>
+              <w:t>acties</w:t>
+            </w:r>
+            <w:proofErr w:type="spellEnd"/>
+            <w:r>
+              <w:t xml:space="preserve"> (</w:t>
+            </w:r>
+            <w:proofErr w:type="spellStart"/>
+            <w:r>
+              <w:t>bijwerken</w:t>
+            </w:r>
+            <w:proofErr w:type="spellEnd"/>
+            <w:r>
+              <w:t>)</w:t>
+            </w:r>
+          </w:p>
         </w:tc>
         <w:tc>
           <w:tcPr>
@@ -1135,7 +1058,37 @@
           <w:tcPr>
             <w:tcW w:w="3117" w:type="dxa"/>
           </w:tcPr>
-          <w:p/>
+          <w:p>
+            <w:proofErr w:type="spellStart"/>
+            <w:r>
+              <w:t>Optijd</w:t>
+            </w:r>
+            <w:proofErr w:type="spellEnd"/>
+            <w:r>
+              <w:t xml:space="preserve"> </w:t>
+            </w:r>
+            <w:proofErr w:type="spellStart"/>
+            <w:r>
+              <w:t>beginnen</w:t>
+            </w:r>
+            <w:proofErr w:type="spellEnd"/>
+            <w:r>
+              <w:t xml:space="preserve"> </w:t>
+            </w:r>
+            <w:proofErr w:type="spellStart"/>
+            <w:r>
+              <w:t>aan</w:t>
+            </w:r>
+            <w:proofErr w:type="spellEnd"/>
+            <w:r>
+              <w:t xml:space="preserve"> code </w:t>
+            </w:r>
+            <w:proofErr w:type="spellStart"/>
+            <w:r>
+              <w:t>schrijven</w:t>
+            </w:r>
+            <w:proofErr w:type="spellEnd"/>
+          </w:p>
         </w:tc>
         <w:tc>
           <w:tcPr>
@@ -1195,35 +1148,6 @@
           <w:szCs w:val="24"/>
         </w:rPr>
       </w:pPr>
-      <w:proofErr w:type="spellStart"/>
-      <w:r>
-        <w:rPr>
-          <w:rStyle w:val="Kop1Char"/>
-          <w:b/>
-          <w:bCs/>
-          <w:color w:val="auto"/>
-        </w:rPr>
-        <w:t>Ac</w:t>
-      </w:r>
-      <w:r>
-        <w:rPr>
-          <w:rStyle w:val="Kop1Char"/>
-          <w:b/>
-          <w:bCs/>
-          <w:color w:val="auto"/>
-        </w:rPr>
-        <w:t>ties</w:t>
-      </w:r>
-      <w:proofErr w:type="spellEnd"/>
-      <w:r>
-        <w:rPr>
-          <w:sz w:val="24"/>
-          <w:szCs w:val="24"/>
-        </w:rPr>
-        <w:t>:</w:t>
-      </w:r>
-    </w:p>
-    <w:p>
       <w:r>
         <w:rPr>
           <w:noProof/>
@@ -1231,15 +1155,15 @@
         <mc:AlternateContent>
           <mc:Choice Requires="wps">
             <w:drawing>
-              <wp:anchor distT="0" distB="0" distL="114300" distR="114300" simplePos="0" relativeHeight="251660288" behindDoc="0" locked="0" layoutInCell="1" allowOverlap="1" wp14:anchorId="7564A7A4" wp14:editId="1D7DF2D5">
+              <wp:anchor distT="0" distB="0" distL="114300" distR="114300" simplePos="0" relativeHeight="251660288" behindDoc="0" locked="0" layoutInCell="1" allowOverlap="1" wp14:anchorId="7564A7A4" wp14:editId="28A0F2B4">
                 <wp:simplePos x="0" y="0"/>
                 <wp:positionH relativeFrom="margin">
                   <wp:align>right</wp:align>
                 </wp:positionH>
                 <wp:positionV relativeFrom="paragraph">
-                  <wp:posOffset>0</wp:posOffset>
+                  <wp:posOffset>365125</wp:posOffset>
                 </wp:positionV>
-                <wp:extent cx="5924550" cy="742950"/>
+                <wp:extent cx="5924550" cy="914400"/>
                 <wp:effectExtent l="0" t="0" r="19050" b="19050"/>
                 <wp:wrapSquare wrapText="bothSides"/>
                 <wp:docPr id="3" name="Tekstvak 3"/>
@@ -1251,7 +1175,7 @@
                       <wps:spPr>
                         <a:xfrm>
                           <a:off x="0" y="0"/>
-                          <a:ext cx="5924550" cy="742950"/>
+                          <a:ext cx="5924550" cy="914400"/>
                         </a:xfrm>
                         <a:prstGeom prst="rect">
                           <a:avLst/>
@@ -1279,13 +1203,7 @@
                               <w:rPr>
                                 <w:lang w:val="nl-BE"/>
                               </w:rPr>
-                              <w:t>……….</w:t>
-                            </w:r>
-                            <w:r>
-                              <w:rPr>
-                                <w:noProof/>
-                              </w:rPr>
-                              <w:t xml:space="preserve"> </w:t>
+                              <w:t>Meer details in de story’s</w:t>
                             </w:r>
                           </w:p>
                           <w:p>
@@ -1300,7 +1218,7 @@
                               <w:rPr>
                                 <w:lang w:val="nl-BE"/>
                               </w:rPr>
-                              <w:t>……….</w:t>
+                              <w:t>Beter planning maken (maandag of dinsdag), inzetbaarheid van teamgenoten nakijken en correct op inspelen</w:t>
                             </w:r>
                           </w:p>
                           <w:p>
@@ -1311,12 +1229,11 @@
                                 <w:numId w:val="2"/>
                               </w:numPr>
                             </w:pPr>
-                            <w:r>
-                              <w:rPr>
-                                <w:lang w:val="nl-BE"/>
-                              </w:rPr>
-                              <w:t>…</w:t>
-                            </w:r>
+                          </w:p>
+                          <w:p>
+                            <w:pPr>
+                              <w:pStyle w:val="Lijstalinea"/>
+                            </w:pPr>
                           </w:p>
                         </w:txbxContent>
                       </wps:txbx>
@@ -1337,7 +1254,7 @@
           </mc:Choice>
           <mc:Fallback>
             <w:pict>
-              <v:shape w14:anchorId="7564A7A4" id="Tekstvak 3" o:spid="_x0000_s1027" type="#_x0000_t202" style="position:absolute;margin-left:415.3pt;margin-top:0;width:466.5pt;height:58.5pt;z-index:251660288;visibility:visible;mso-wrap-style:square;mso-height-percent:0;mso-wrap-distance-left:9pt;mso-wrap-distance-top:0;mso-wrap-distance-right:9pt;mso-wrap-distance-bottom:0;mso-position-horizontal:right;mso-position-horizontal-relative:margin;mso-position-vertical:absolute;mso-position-vertical-relative:text;mso-height-percent:0;mso-height-relative:margin;v-text-anchor:top" o:gfxdata="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" fillcolor="white [3201]" strokeweight=".5pt">
+              <v:shape w14:anchorId="7564A7A4" id="Tekstvak 3" o:spid="_x0000_s1027" type="#_x0000_t202" style="position:absolute;margin-left:415.3pt;margin-top:28.75pt;width:466.5pt;height:1in;z-index:251660288;visibility:visible;mso-wrap-style:square;mso-height-percent:0;mso-wrap-distance-left:9pt;mso-wrap-distance-top:0;mso-wrap-distance-right:9pt;mso-wrap-distance-bottom:0;mso-position-horizontal:right;mso-position-horizontal-relative:margin;mso-position-vertical:absolute;mso-position-vertical-relative:text;mso-height-percent:0;mso-height-relative:margin;v-text-anchor:top" o:gfxdata="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" fillcolor="white [3201]" strokeweight=".5pt">
                 <v:textbox>
                   <w:txbxContent>
                     <w:p>
@@ -1352,13 +1269,7 @@
                         <w:rPr>
                           <w:lang w:val="nl-BE"/>
                         </w:rPr>
-                        <w:t>……….</w:t>
-                      </w:r>
-                      <w:r>
-                        <w:rPr>
-                          <w:noProof/>
-                        </w:rPr>
-                        <w:t xml:space="preserve"> </w:t>
+                        <w:t>Meer details in de story’s</w:t>
                       </w:r>
                     </w:p>
                     <w:p>
@@ -1373,7 +1284,7 @@
                         <w:rPr>
                           <w:lang w:val="nl-BE"/>
                         </w:rPr>
-                        <w:t>……….</w:t>
+                        <w:t>Beter planning maken (maandag of dinsdag), inzetbaarheid van teamgenoten nakijken en correct op inspelen</w:t>
                       </w:r>
                     </w:p>
                     <w:p>
@@ -1384,12 +1295,11 @@
                           <w:numId w:val="2"/>
                         </w:numPr>
                       </w:pPr>
-                      <w:r>
-                        <w:rPr>
-                          <w:lang w:val="nl-BE"/>
-                        </w:rPr>
-                        <w:t>…</w:t>
-                      </w:r>
+                    </w:p>
+                    <w:p>
+                      <w:pPr>
+                        <w:pStyle w:val="Lijstalinea"/>
+                      </w:pPr>
                     </w:p>
                   </w:txbxContent>
                 </v:textbox>
@@ -1399,7 +1309,35 @@
           </mc:Fallback>
         </mc:AlternateContent>
       </w:r>
+      <w:proofErr w:type="spellStart"/>
+      <w:r>
+        <w:rPr>
+          <w:rStyle w:val="Kop1Char"/>
+          <w:b/>
+          <w:bCs/>
+          <w:color w:val="auto"/>
+        </w:rPr>
+        <w:t>Ac</w:t>
+      </w:r>
+      <w:r>
+        <w:rPr>
+          <w:rStyle w:val="Kop1Char"/>
+          <w:b/>
+          <w:bCs/>
+          <w:color w:val="auto"/>
+        </w:rPr>
+        <w:t>ties</w:t>
+      </w:r>
+      <w:proofErr w:type="spellEnd"/>
+      <w:r>
+        <w:rPr>
+          <w:sz w:val="24"/>
+          <w:szCs w:val="24"/>
+        </w:rPr>
+        <w:t>:</w:t>
+      </w:r>
     </w:p>
+    <w:p/>
     <w:sectPr>
       <w:pgSz w:w="12240" w:h="15840"/>
       <w:pgMar w:top="1440" w:right="1440" w:bottom="1440" w:left="1440" w:header="708" w:footer="708" w:gutter="0"/>
@@ -1770,6 +1708,7 @@
     <w:lsdException w:name="HTML Sample" w:semiHidden="1" w:unhideWhenUsed="1"/>
     <w:lsdException w:name="HTML Typewriter" w:semiHidden="1" w:unhideWhenUsed="1"/>
     <w:lsdException w:name="HTML Variable" w:semiHidden="1" w:unhideWhenUsed="1"/>
+    <w:lsdException w:name="Normal Table" w:semiHidden="1" w:unhideWhenUsed="1"/>
     <w:lsdException w:name="annotation subject" w:semiHidden="1" w:unhideWhenUsed="1"/>
     <w:lsdException w:name="No List" w:semiHidden="1" w:unhideWhenUsed="1"/>
     <w:lsdException w:name="Outline List 1" w:semiHidden="1" w:unhideWhenUsed="1"/>
@@ -1812,8 +1751,11 @@
     <w:lsdException w:name="Table Contemporary" w:semiHidden="1" w:unhideWhenUsed="1"/>
     <w:lsdException w:name="Table Elegant" w:semiHidden="1" w:unhideWhenUsed="1"/>
     <w:lsdException w:name="Table Professional" w:semiHidden="1" w:unhideWhenUsed="1"/>
+    <w:lsdException w:name="Table Subtle 1" w:semiHidden="1" w:unhideWhenUsed="1"/>
     <w:lsdException w:name="Table Subtle 2" w:semiHidden="1" w:unhideWhenUsed="1"/>
     <w:lsdException w:name="Table Web 1" w:semiHidden="1" w:unhideWhenUsed="1"/>
+    <w:lsdException w:name="Table Web 2" w:semiHidden="1" w:unhideWhenUsed="1"/>
+    <w:lsdException w:name="Table Web 3" w:semiHidden="1" w:unhideWhenUsed="1"/>
     <w:lsdException w:name="Balloon Text" w:semiHidden="1" w:unhideWhenUsed="1"/>
     <w:lsdException w:name="Table Grid" w:uiPriority="39"/>
     <w:lsdException w:name="Table Theme" w:semiHidden="1" w:unhideWhenUsed="1"/>
@@ -2432,6 +2374,15 @@
 </file>
 
 <file path=customXml/item1.xml><?xml version="1.0" encoding="utf-8"?>
+<?mso-contentType ?>
+<FormTemplates xmlns="http://schemas.microsoft.com/sharepoint/v3/contenttype/forms">
+  <Display>DocumentLibraryForm</Display>
+  <Edit>DocumentLibraryForm</Edit>
+  <New>DocumentLibraryForm</New>
+</FormTemplates>
+</file>
+
+<file path=customXml/item2.xml><?xml version="1.0" encoding="utf-8"?>
 <ct:contentTypeSchema xmlns:ct="http://schemas.microsoft.com/office/2006/metadata/contentType" xmlns:ma="http://schemas.microsoft.com/office/2006/metadata/properties/metaAttributes" ct:_="" ma:_="" ma:contentTypeName="Document" ma:contentTypeID="0x010100F142B2781D205C469F557B85282D5A8A" ma:contentTypeVersion="8" ma:contentTypeDescription="Een nieuw document maken." ma:contentTypeScope="" ma:versionID="55bec69b883a1542a2cc6fda30b7d46a">
   <xsd:schema xmlns:xsd="http://www.w3.org/2001/XMLSchema" xmlns:xs="http://www.w3.org/2001/XMLSchema" xmlns:p="http://schemas.microsoft.com/office/2006/metadata/properties" xmlns:ns2="da95ac14-5acb-439a-8988-29e176a1c788" xmlns:ns3="0839cb86-a7c1-444a-8d54-7ee6251a0133" targetNamespace="http://schemas.microsoft.com/office/2006/metadata/properties" ma:root="true" ma:fieldsID="25845261442ed36c71f44a2b420c06ba" ns2:_="" ns3:_="">
     <xsd:import namespace="da95ac14-5acb-439a-8988-29e176a1c788"/>
@@ -2620,15 +2571,6 @@
 </ct:contentTypeSchema>
 </file>
 
-<file path=customXml/item2.xml><?xml version="1.0" encoding="utf-8"?>
-<?mso-contentType ?>
-<FormTemplates xmlns="http://schemas.microsoft.com/sharepoint/v3/contenttype/forms">
-  <Display>DocumentLibraryForm</Display>
-  <Edit>DocumentLibraryForm</Edit>
-  <New>DocumentLibraryForm</New>
-</FormTemplates>
-</file>
-
 <file path=customXml/item3.xml><?xml version="1.0" encoding="utf-8"?>
 <p:properties xmlns:p="http://schemas.microsoft.com/office/2006/metadata/properties" xmlns:xsi="http://www.w3.org/2001/XMLSchema-instance" xmlns:pc="http://schemas.microsoft.com/office/infopath/2007/PartnerControls">
   <documentManagement/>
@@ -2636,13 +2578,37 @@
 </file>
 
 <file path=customXml/itemProps1.xml><?xml version="1.0" encoding="utf-8"?>
-<ds:datastoreItem xmlns:ds="http://schemas.openxmlformats.org/officeDocument/2006/customXml" ds:itemID="{C16FB790-2A6B-4256-B324-20B7FBC3E85E}"/>
+<ds:datastoreItem xmlns:ds="http://schemas.openxmlformats.org/officeDocument/2006/customXml" ds:itemID="{9FA840B6-F743-4E19-9A6B-7F6696E833A4}">
+  <ds:schemaRefs>
+    <ds:schemaRef ds:uri="http://schemas.microsoft.com/sharepoint/v3/contenttype/forms"/>
+  </ds:schemaRefs>
+</ds:datastoreItem>
 </file>
 
 <file path=customXml/itemProps2.xml><?xml version="1.0" encoding="utf-8"?>
-<ds:datastoreItem xmlns:ds="http://schemas.openxmlformats.org/officeDocument/2006/customXml" ds:itemID="{9FA840B6-F743-4E19-9A6B-7F6696E833A4}"/>
+<ds:datastoreItem xmlns:ds="http://schemas.openxmlformats.org/officeDocument/2006/customXml" ds:itemID="{C16FB790-2A6B-4256-B324-20B7FBC3E85E}">
+  <ds:schemaRefs>
+    <ds:schemaRef ds:uri="http://schemas.microsoft.com/office/2006/metadata/contentType"/>
+    <ds:schemaRef ds:uri="http://schemas.microsoft.com/office/2006/metadata/properties/metaAttributes"/>
+    <ds:schemaRef ds:uri="http://www.w3.org/2001/XMLSchema"/>
+    <ds:schemaRef ds:uri="http://schemas.microsoft.com/office/2006/metadata/properties"/>
+    <ds:schemaRef ds:uri="da95ac14-5acb-439a-8988-29e176a1c788"/>
+    <ds:schemaRef ds:uri="0839cb86-a7c1-444a-8d54-7ee6251a0133"/>
+    <ds:schemaRef ds:uri="http://schemas.microsoft.com/office/2006/documentManagement/types"/>
+    <ds:schemaRef ds:uri="http://schemas.microsoft.com/office/infopath/2007/PartnerControls"/>
+    <ds:schemaRef ds:uri="http://schemas.openxmlformats.org/package/2006/metadata/core-properties"/>
+    <ds:schemaRef ds:uri="http://purl.org/dc/elements/1.1/"/>
+    <ds:schemaRef ds:uri="http://purl.org/dc/terms/"/>
+    <ds:schemaRef ds:uri="http://schemas.microsoft.com/internal/obd"/>
+  </ds:schemaRefs>
+</ds:datastoreItem>
 </file>
 
 <file path=customXml/itemProps3.xml><?xml version="1.0" encoding="utf-8"?>
-<ds:datastoreItem xmlns:ds="http://schemas.openxmlformats.org/officeDocument/2006/customXml" ds:itemID="{6B6829FA-6632-4922-8CD3-117FBA405333}"/>
+<ds:datastoreItem xmlns:ds="http://schemas.openxmlformats.org/officeDocument/2006/customXml" ds:itemID="{6B6829FA-6632-4922-8CD3-117FBA405333}">
+  <ds:schemaRefs>
+    <ds:schemaRef ds:uri="http://schemas.microsoft.com/office/2006/metadata/properties"/>
+    <ds:schemaRef ds:uri="http://schemas.microsoft.com/office/infopath/2007/PartnerControls"/>
+  </ds:schemaRefs>
+</ds:datastoreItem>
 </file>
</xml_diff>